<commit_message>
Update Sistema para la ayuda a la rehabilitación mediante visión por computador.docx
</commit_message>
<xml_diff>
--- a/TFG_Unity_Kinect/Sistema para la ayuda a la rehabilitación mediante visión por computador.docx
+++ b/TFG_Unity_Kinect/Sistema para la ayuda a la rehabilitación mediante visión por computador.docx
@@ -4929,6 +4929,42 @@
       <w:pPr>
         <w:jc w:val="both"/>
         <w:rPr>
+          <w:highlight w:val="yellow"/>
+        </w:rPr>
+      </w:pPr>
+      <w:r>
+        <w:t>En este proyecto se ha usado el sensor Kinect v2.0 de Microso</w:t>
+      </w:r>
+      <w:r>
+        <w:t>ft</w:t>
+      </w:r>
+      <w:r>
+        <w:t>.</w:t>
+      </w:r>
+      <w:r>
+        <w:t xml:space="preserve"> El sensor cuenta con una cámara RGB, un sensor de profundidad, un </w:t>
+      </w:r>
+      <w:proofErr w:type="spellStart"/>
+      <w:r>
+        <w:t>microfono</w:t>
+      </w:r>
+      <w:proofErr w:type="spellEnd"/>
+      <w:r>
+        <w:t xml:space="preserve"> de varias </w:t>
+      </w:r>
+      <w:proofErr w:type="gramStart"/>
+      <w:r>
+        <w:t>matrices  y</w:t>
+      </w:r>
+      <w:proofErr w:type="gramEnd"/>
+      <w:r>
+        <w:t xml:space="preserve">  </w:t>
+      </w:r>
+    </w:p>
+    <w:p>
+      <w:pPr>
+        <w:jc w:val="both"/>
+        <w:rPr>
           <w:color w:val="202122"/>
           <w:highlight w:val="yellow"/>
         </w:rPr>
@@ -4937,7 +4973,7 @@
         <w:rPr>
           <w:highlight w:val="yellow"/>
         </w:rPr>
-        <w:t xml:space="preserve">La cámara utilizada en este proyecto ha sido la Kinect Xbox360. </w:t>
+        <w:t xml:space="preserve"> </w:t>
       </w:r>
       <w:r>
         <w:rPr>
@@ -5145,7 +5181,7 @@
           <w:szCs w:val="21"/>
           <w:highlight w:val="yellow"/>
         </w:rPr>
-        <w:t xml:space="preserve">. La aplicación puede utilizar la funcionalidad de seguimiento Kinect y el sensor de giro motorizado para ajustar la cámara para que el usuario se mantenga en el marco, </w:t>
+        <w:t xml:space="preserve">. La aplicación puede utilizar la funcionalidad de seguimiento Kinect y el sensor </w:t>
       </w:r>
       <w:r>
         <w:rPr>
@@ -5156,7 +5192,7 @@
           <w:highlight w:val="yellow"/>
         </w:rPr>
         <w:lastRenderedPageBreak/>
-        <w:t xml:space="preserve">incluso cuando se mueve. Otras aplicaciones promovidas por Kinect son </w:t>
+        <w:t xml:space="preserve">de giro motorizado para ajustar la cámara para que el usuario se mantenga en el marco, incluso cuando se mueve. Otras aplicaciones promovidas por Kinect son </w:t>
       </w:r>
       <w:hyperlink r:id="rId20">
         <w:r>
@@ -5529,13 +5565,19 @@
       </w:pPr>
       <w:bookmarkStart w:id="9" w:name="_Toc58433133"/>
       <w:r>
-        <w:lastRenderedPageBreak/>
         <w:t>Estructura de la cámara</w:t>
       </w:r>
       <w:bookmarkEnd w:id="9"/>
       <w:r>
         <w:t xml:space="preserve"> de profundidad</w:t>
       </w:r>
+    </w:p>
+    <w:p>
+      <w:pPr>
+        <w:rPr>
+          <w:rFonts w:ascii="Times New Roman" w:eastAsia="Times New Roman" w:hAnsi="Times New Roman" w:cs="Times New Roman"/>
+        </w:rPr>
+      </w:pPr>
     </w:p>
     <w:p>
       <w:pPr>
@@ -5548,54 +5590,7 @@
           <w:rFonts w:ascii="Times New Roman" w:eastAsia="Times New Roman" w:hAnsi="Times New Roman" w:cs="Times New Roman"/>
           <w:noProof/>
         </w:rPr>
-        <w:drawing>
-          <wp:inline distT="0" distB="0" distL="0" distR="0" wp14:anchorId="46F8A2C3" wp14:editId="4B88DF31">
-            <wp:extent cx="5400675" cy="2105045"/>
-            <wp:effectExtent l="0" t="0" r="0" b="0"/>
-            <wp:docPr id="28" name="image3.png" descr="Now Kinect 3D Camera can also be used in Bright Sunlight for outdoor  Applications | RobotGlobe"/>
-            <wp:cNvGraphicFramePr/>
-            <a:graphic xmlns:a="http://schemas.openxmlformats.org/drawingml/2006/main">
-              <a:graphicData uri="http://schemas.openxmlformats.org/drawingml/2006/picture">
-                <pic:pic xmlns:pic="http://schemas.openxmlformats.org/drawingml/2006/picture">
-                  <pic:nvPicPr>
-                    <pic:cNvPr id="0" name="image3.png" descr="Now Kinect 3D Camera can also be used in Bright Sunlight for outdoor  Applications | RobotGlobe"/>
-                    <pic:cNvPicPr preferRelativeResize="0"/>
-                  </pic:nvPicPr>
-                  <pic:blipFill>
-                    <a:blip r:embed="rId25"/>
-                    <a:srcRect b="28012"/>
-                    <a:stretch>
-                      <a:fillRect/>
-                    </a:stretch>
-                  </pic:blipFill>
-                  <pic:spPr>
-                    <a:xfrm>
-                      <a:off x="0" y="0"/>
-                      <a:ext cx="5400675" cy="2105045"/>
-                    </a:xfrm>
-                    <a:prstGeom prst="rect">
-                      <a:avLst/>
-                    </a:prstGeom>
-                    <a:ln/>
-                  </pic:spPr>
-                </pic:pic>
-              </a:graphicData>
-            </a:graphic>
-          </wp:inline>
-        </w:drawing>
-      </w:r>
-    </w:p>
-    <w:p>
-      <w:pPr>
-        <w:rPr>
-          <w:rFonts w:ascii="Times New Roman" w:eastAsia="Times New Roman" w:hAnsi="Times New Roman" w:cs="Times New Roman"/>
-        </w:rPr>
-      </w:pPr>
-      <w:r>
-        <w:rPr>
-          <w:rFonts w:ascii="Times New Roman" w:eastAsia="Times New Roman" w:hAnsi="Times New Roman" w:cs="Times New Roman"/>
-          <w:noProof/>
-        </w:rPr>
+        <w:lastRenderedPageBreak/>
         <w:drawing>
           <wp:inline distT="0" distB="0" distL="0" distR="0" wp14:anchorId="5CE73829" wp14:editId="2D62632C">
             <wp:extent cx="5400675" cy="2986479"/>
@@ -5610,7 +5605,7 @@
                     <pic:cNvPicPr preferRelativeResize="0"/>
                   </pic:nvPicPr>
                   <pic:blipFill>
-                    <a:blip r:embed="rId26"/>
+                    <a:blip r:embed="rId25"/>
                     <a:srcRect t="14310" b="12080"/>
                     <a:stretch>
                       <a:fillRect/>
@@ -5652,7 +5647,7 @@
                     <pic:cNvPicPr preferRelativeResize="0"/>
                   </pic:nvPicPr>
                   <pic:blipFill>
-                    <a:blip r:embed="rId27"/>
+                    <a:blip r:embed="rId26"/>
                     <a:srcRect/>
                     <a:stretch>
                       <a:fillRect/>
@@ -5695,18 +5690,14 @@
       </w:r>
       <w:proofErr w:type="gramEnd"/>
       <w:r>
-        <w:t xml:space="preserve"> se dispone de un adaptador </w:t>
-      </w:r>
-      <w:r>
-        <w:lastRenderedPageBreak/>
-        <w:t>con una terminación de puerto USB que utilizaremos para conectarla al ordenador. La energía que proporciona el USB no es suficiente para alimentar a los sensores y el motor de inclinación de la cámara, por lo que también se dispone de una conexión adicional a la corriente eléctrica en forma de adaptador de corriente</w:t>
-      </w:r>
-    </w:p>
-    <w:p>
-      <w:pPr>
-        <w:jc w:val="both"/>
-      </w:pPr>
-      <w:hyperlink r:id="rId28">
+        <w:t xml:space="preserve"> se dispone de un adaptador con una terminación de puerto USB que utilizaremos para conectarla al ordenador. La energía que proporciona el USB no es suficiente para alimentar a los sensores y el motor de inclinación de la cámara, por lo que también se dispone de una conexión adicional a la corriente eléctrica en forma de adaptador de corriente</w:t>
+      </w:r>
+    </w:p>
+    <w:p>
+      <w:pPr>
+        <w:jc w:val="both"/>
+      </w:pPr>
+      <w:hyperlink r:id="rId27">
         <w:r>
           <w:rPr>
             <w:color w:val="1155CC"/>
@@ -5754,6 +5745,7 @@
       </w:pPr>
       <w:bookmarkStart w:id="11" w:name="_Toc58433137"/>
       <w:r>
+        <w:lastRenderedPageBreak/>
         <w:t xml:space="preserve">Aplicaciones sanitarias con imagen - </w:t>
       </w:r>
       <w:proofErr w:type="spellStart"/>
@@ -5993,13 +5985,27 @@
         <w:rPr>
           <w:highlight w:val="yellow"/>
         </w:rPr>
-        <w:t xml:space="preserve"> of Medical Internet </w:t>
+        <w:t xml:space="preserve"> </w:t>
       </w:r>
       <w:proofErr w:type="spellStart"/>
       <w:r>
         <w:rPr>
           <w:highlight w:val="yellow"/>
         </w:rPr>
+        <w:t>of</w:t>
+      </w:r>
+      <w:proofErr w:type="spellEnd"/>
+      <w:r>
+        <w:rPr>
+          <w:highlight w:val="yellow"/>
+        </w:rPr>
+        <w:t xml:space="preserve"> Medical Internet </w:t>
+      </w:r>
+      <w:proofErr w:type="spellStart"/>
+      <w:r>
+        <w:rPr>
+          <w:highlight w:val="yellow"/>
+        </w:rPr>
         <w:t>Research</w:t>
       </w:r>
       <w:proofErr w:type="spellEnd"/>
@@ -6135,14 +6141,7 @@
         <w:rPr>
           <w:highlight w:val="yellow"/>
         </w:rPr>
-        <w:t xml:space="preserve"> puede ayudar a este grupo a hacer suficiente ejercicio </w:t>
-      </w:r>
-      <w:r>
-        <w:rPr>
-          <w:highlight w:val="yellow"/>
-        </w:rPr>
-        <w:lastRenderedPageBreak/>
-        <w:t xml:space="preserve">físico para mantener su salud. Este modo de hacer ejercicio parece atractivo en esta población desde una perspectiva de salud pública debido a su bajo costo y accesibilidad. [32] Los </w:t>
+        <w:t xml:space="preserve"> puede ayudar a este grupo a hacer suficiente ejercicio físico para mantener su salud. Este modo de hacer ejercicio parece atractivo en esta población desde una perspectiva de salud pública debido a su bajo costo y accesibilidad. [32] Los </w:t>
       </w:r>
       <w:proofErr w:type="spellStart"/>
       <w:r>
@@ -6241,7 +6240,7 @@
       <w:pPr>
         <w:jc w:val="both"/>
       </w:pPr>
-      <w:hyperlink r:id="rId29">
+      <w:hyperlink r:id="rId28">
         <w:r>
           <w:rPr>
             <w:color w:val="0563C1"/>
@@ -6314,7 +6313,7 @@
       <w:r>
         <w:t xml:space="preserve">Algunos desarrolladores han optado por manejar el robot desde una plataforma móvil (cinta para correr). Mediante el avance o retroceso desde el punto medio de la cinta el usuario controla el avance del robot. Mientras que la cámara detecte que el usuario se encuentra avanzando en la parte delantera de la cinta el robot avanzara. Así mismo, si detecta que el usuario gira sobre si mismo (determinando que hombro se encuentra más cerca y cual más lejos) el robot comenzará a girar hacia el mismo lugar que el operador. Puede verse un video de esta implementación en el enlace siguiente: </w:t>
       </w:r>
-      <w:hyperlink r:id="rId30">
+      <w:hyperlink r:id="rId29">
         <w:r>
           <w:rPr>
             <w:color w:val="0563C1"/>
@@ -6352,7 +6351,7 @@
       <w:r>
         <w:t xml:space="preserve">: </w:t>
       </w:r>
-      <w:hyperlink r:id="rId31">
+      <w:hyperlink r:id="rId30">
         <w:r>
           <w:rPr>
             <w:color w:val="0563C1"/>
@@ -6451,6 +6450,7 @@
         <w:jc w:val="both"/>
       </w:pPr>
       <w:r>
+        <w:lastRenderedPageBreak/>
         <w:t xml:space="preserve">Existe una empresa que ha decidido implementar y comercializar esta idea, se trata de </w:t>
       </w:r>
       <w:proofErr w:type="spellStart"/>
@@ -6480,7 +6480,7 @@
       <w:r>
         <w:t xml:space="preserve"> </w:t>
       </w:r>
-      <w:hyperlink r:id="rId32">
+      <w:hyperlink r:id="rId31">
         <w:r>
           <w:rPr>
             <w:color w:val="0563C1"/>
@@ -6551,7 +6551,7 @@
       <w:pPr>
         <w:jc w:val="both"/>
       </w:pPr>
-      <w:hyperlink r:id="rId33">
+      <w:hyperlink r:id="rId32">
         <w:r>
           <w:rPr>
             <w:color w:val="0563C1"/>
@@ -7011,7 +7011,6 @@
         <w:rPr>
           <w:rFonts w:ascii="Times New Roman" w:eastAsia="Times New Roman" w:hAnsi="Times New Roman" w:cs="Times New Roman"/>
         </w:rPr>
-        <w:lastRenderedPageBreak/>
         <w:t xml:space="preserve">pretende utilizar Kinect para el </w:t>
       </w:r>
       <w:proofErr w:type="spellStart"/>
@@ -7070,7 +7069,7 @@
         </w:rPr>
         <w:t xml:space="preserve"> de momento se puede usar de forma gratuita debido a que de momento siguen en fase de pruebas. Para acceder se puede entrar en el siguiente link: </w:t>
       </w:r>
-      <w:hyperlink r:id="rId34">
+      <w:hyperlink r:id="rId33">
         <w:r>
           <w:rPr>
             <w:rFonts w:ascii="Times New Roman" w:eastAsia="Times New Roman" w:hAnsi="Times New Roman" w:cs="Times New Roman"/>
@@ -7098,7 +7097,7 @@
       <w:pPr>
         <w:jc w:val="both"/>
       </w:pPr>
-      <w:hyperlink r:id="rId35">
+      <w:hyperlink r:id="rId34">
         <w:r>
           <w:rPr>
             <w:color w:val="0563C1"/>
@@ -7116,7 +7115,7 @@
           <w:u w:val="single"/>
         </w:rPr>
       </w:pPr>
-      <w:hyperlink r:id="rId36">
+      <w:hyperlink r:id="rId35">
         <w:r>
           <w:rPr>
             <w:color w:val="0563C1"/>
@@ -7131,9 +7130,10 @@
         <w:jc w:val="both"/>
       </w:pPr>
       <w:r>
+        <w:lastRenderedPageBreak/>
         <w:t>.</w:t>
       </w:r>
-      <w:hyperlink r:id="rId37">
+      <w:hyperlink r:id="rId36">
         <w:r>
           <w:rPr>
             <w:color w:val="0563C1"/>
@@ -7153,7 +7153,7 @@
       <w:r>
         <w:t>.</w:t>
       </w:r>
-      <w:hyperlink r:id="rId38">
+      <w:hyperlink r:id="rId37">
         <w:r>
           <w:rPr>
             <w:color w:val="0563C1"/>
@@ -7170,7 +7170,7 @@
       <w:r>
         <w:t>.</w:t>
       </w:r>
-      <w:hyperlink r:id="rId39">
+      <w:hyperlink r:id="rId38">
         <w:r>
           <w:rPr>
             <w:color w:val="0563C1"/>
@@ -7255,7 +7255,7 @@
       <w:r>
         <w:t>.</w:t>
       </w:r>
-      <w:hyperlink r:id="rId40">
+      <w:hyperlink r:id="rId39">
         <w:r>
           <w:rPr>
             <w:color w:val="0563C1"/>
@@ -7272,7 +7272,7 @@
       <w:r>
         <w:t>.</w:t>
       </w:r>
-      <w:hyperlink r:id="rId41">
+      <w:hyperlink r:id="rId40">
         <w:r>
           <w:rPr>
             <w:color w:val="0563C1"/>
@@ -7336,7 +7336,7 @@
         </w:rPr>
         <w:t>.</w:t>
       </w:r>
-      <w:hyperlink r:id="rId42">
+      <w:hyperlink r:id="rId41">
         <w:r>
           <w:rPr>
             <w:color w:val="0563C1"/>
@@ -7360,7 +7360,7 @@
         </w:rPr>
         <w:t>.</w:t>
       </w:r>
-      <w:hyperlink r:id="rId43">
+      <w:hyperlink r:id="rId42">
         <w:r>
           <w:rPr>
             <w:color w:val="0563C1"/>
@@ -7384,7 +7384,7 @@
         </w:rPr>
         <w:t>.</w:t>
       </w:r>
-      <w:hyperlink r:id="rId44">
+      <w:hyperlink r:id="rId43">
         <w:r>
           <w:rPr>
             <w:color w:val="0563C1"/>
@@ -7402,7 +7402,7 @@
           <w:lang w:val="en-US"/>
         </w:rPr>
       </w:pPr>
-      <w:hyperlink r:id="rId45">
+      <w:hyperlink r:id="rId44">
         <w:r>
           <w:rPr>
             <w:color w:val="0563C1"/>
@@ -7651,6 +7651,7 @@
       </w:pPr>
       <w:bookmarkStart w:id="23" w:name="_Toc58433149"/>
       <w:r>
+        <w:lastRenderedPageBreak/>
         <w:t>Prototipo</w:t>
       </w:r>
       <w:bookmarkEnd w:id="23"/>
@@ -7826,6 +7827,28 @@
       <w:pPr>
         <w:jc w:val="both"/>
         <w:rPr>
+          <w:u w:val="single"/>
+          <w:lang w:val="en-US"/>
+        </w:rPr>
+      </w:pPr>
+      <w:r>
+        <w:rPr>
+          <w:lang w:val="en-US"/>
+        </w:rPr>
+        <w:t>Kinect V1</w:t>
+      </w:r>
+      <w:r>
+        <w:rPr>
+          <w:u w:val="single"/>
+          <w:lang w:val="en-US"/>
+        </w:rPr>
+        <w:t xml:space="preserve"> </w:t>
+      </w:r>
+    </w:p>
+    <w:p>
+      <w:pPr>
+        <w:jc w:val="both"/>
+        <w:rPr>
           <w:lang w:val="en-US"/>
         </w:rPr>
       </w:pPr>
@@ -7970,11 +7993,7 @@
     </w:p>
     <w:p>
       <w:r>
-        <w:t xml:space="preserve">El presupuesto para la realización del proyecto puede variar según si se tiene licencia de Matlab o no. Para la realización del proyecto se utilizó la licencia proporcionada por </w:t>
-      </w:r>
-      <w:r>
-        <w:lastRenderedPageBreak/>
-        <w:t xml:space="preserve">la Universidad de Alicante por lo que el precio de realización del proyecto baja considerablemente. </w:t>
+        <w:t xml:space="preserve">El presupuesto para la realización del proyecto puede variar según si se tiene licencia de Matlab o no. Para la realización del proyecto se utilizó la licencia proporcionada por la Universidad de Alicante por lo que el precio de realización del proyecto baja considerablemente. </w:t>
       </w:r>
     </w:p>
     <w:p/>
@@ -8376,7 +8395,6 @@
         </w:numPr>
       </w:pPr>
       <w:r>
-        <w:lastRenderedPageBreak/>
         <w:t xml:space="preserve">TIENE QUE DETECTAR EL CUERPO ENTERO DE PIE PARA PODER DETECTAR PARTES. </w:t>
       </w:r>
     </w:p>
@@ -8463,7 +8481,7 @@
         </w:rPr>
         <w:t>COCO Consortium (</w:t>
       </w:r>
-      <w:hyperlink r:id="rId46">
+      <w:hyperlink r:id="rId45">
         <w:r>
           <w:rPr>
             <w:rFonts w:ascii="Arial" w:eastAsia="Arial" w:hAnsi="Arial" w:cs="Arial"/>
@@ -8569,7 +8587,7 @@
           <w:lang w:val="en-US"/>
         </w:rPr>
       </w:pPr>
-      <w:hyperlink r:id="rId47">
+      <w:hyperlink r:id="rId46">
         <w:proofErr w:type="spellStart"/>
         <w:r>
           <w:rPr>
@@ -8595,7 +8613,7 @@
           <w:lang w:val="en-US"/>
         </w:rPr>
       </w:pPr>
-      <w:hyperlink r:id="rId48" w:history="1">
+      <w:hyperlink r:id="rId47" w:history="1">
         <w:r>
           <w:rPr>
             <w:rStyle w:val="Hipervnculo"/>
@@ -8647,6 +8665,7 @@
           <w:shd w:val="clear" w:color="auto" w:fill="FF9900"/>
           <w:lang w:val="en-US"/>
         </w:rPr>
+        <w:lastRenderedPageBreak/>
         <w:t>MATLAB R2019b or later</w:t>
       </w:r>
     </w:p>
@@ -8797,7 +8816,7 @@
           <w:lang w:val="en-US"/>
         </w:rPr>
       </w:pPr>
-      <w:hyperlink r:id="rId49">
+      <w:hyperlink r:id="rId48">
         <w:r>
           <w:rPr>
             <w:color w:val="1155CC"/>
@@ -8894,15 +8913,7 @@
       </w:r>
       <w:proofErr w:type="spellEnd"/>
       <w:r>
-        <w:t xml:space="preserve"> </w:t>
-      </w:r>
-      <w:proofErr w:type="spellStart"/>
-      <w:r>
-        <w:t>Processing</w:t>
-      </w:r>
-      <w:proofErr w:type="spellEnd"/>
-      <w:r>
-        <w:t xml:space="preserve"> </w:t>
+        <w:t xml:space="preserve"> Processing </w:t>
       </w:r>
       <w:proofErr w:type="spellStart"/>
       <w:r>
@@ -9055,7 +9066,7 @@
       </w:r>
     </w:p>
     <w:sectPr>
-      <w:footerReference w:type="default" r:id="rId50"/>
+      <w:footerReference w:type="default" r:id="rId49"/>
       <w:pgSz w:w="11900" w:h="16840"/>
       <w:pgMar w:top="1417" w:right="1701" w:bottom="1417" w:left="1701" w:header="708" w:footer="708" w:gutter="0"/>
       <w:pgNumType w:start="1"/>

</xml_diff>